<commit_message>
bab 1 dan 2 dah direvisi
</commit_message>
<xml_diff>
--- a/BukuStuff/Hasil/Bab3 - Unity.docx
+++ b/BukuStuff/Hasil/Bab3 - Unity.docx
@@ -28,7 +28,37 @@
         <w:t xml:space="preserve">Unity adalah sebuah </w:t>
       </w:r>
       <w:r>
-        <w:t>game engine cross platform yang dibuat oleh Unity Technologies, sebuah perusahaan yang berpusat di San Fransisco. Unity dapat membuat game untuk beberapa platform, diantaranya PC, smartphone, console dan perlengkapan VR. Unity bisa digunakan untuk membuat game 3D maupun 2D, dan Unity juga dipakai di indusrtri – industri lain selain game, meski</w:t>
+        <w:t xml:space="preserve">game engine cross platform yang dibuat oleh Unity Technologies, sebuah perusahaan yang berpusat di San Fransisco. </w:t>
+      </w:r>
+      <w:r>
+        <w:t xml:space="preserve">Game Engine </w:t>
+      </w:r>
+      <w:r>
+        <w:t xml:space="preserve">Unity dapat membuat game untuk beberapa platform, diantaranya PC, </w:t>
+      </w:r>
+      <w:r>
+        <w:t>S</w:t>
+      </w:r>
+      <w:r>
+        <w:t xml:space="preserve">martphone, </w:t>
+      </w:r>
+      <w:r>
+        <w:t>C</w:t>
+      </w:r>
+      <w:r>
+        <w:t>onsole dan perlengkapan VR. Unity bisa digunakan untuk membuat game 3D maupun 2D</w:t>
+      </w:r>
+      <w:r>
+        <w:t>. Tidak hanya itu,</w:t>
+      </w:r>
+      <w:r>
+        <w:t xml:space="preserve"> Unity juga dipakai di indusrtri</w:t>
+      </w:r>
+      <w:r>
+        <w:t>-</w:t>
+      </w:r>
+      <w:r>
+        <w:t>industri lain selain game, meski</w:t>
       </w:r>
       <w:r>
         <w:t>pun Unity lebih dikenal untuk membuat beberapa game dari tim indie, seperti Cuphead, Fall Guys, Hollow Knight dan masih banyak lagi</w:t>
@@ -270,10 +300,22 @@
       </w:r>
       <w:bookmarkStart w:id="0" w:name="_Hlk136127067"/>
       <w:r>
-        <w:t xml:space="preserve">Dalam bab ini akan dijelaskan konsep – konsep </w:t>
-      </w:r>
-      <w:r>
-        <w:t xml:space="preserve">dan tahap – tahap yang diperlukan untuk membuat sebuah game, dalam kasus ini sebuah game 2D. </w:t>
+        <w:t>Dalam bab ini akan dijelaskan konsep</w:t>
+      </w:r>
+      <w:r>
+        <w:t>-</w:t>
+      </w:r>
+      <w:r>
+        <w:t xml:space="preserve">konsep </w:t>
+      </w:r>
+      <w:r>
+        <w:t>dan tahap</w:t>
+      </w:r>
+      <w:r>
+        <w:t>-</w:t>
+      </w:r>
+      <w:r>
+        <w:t xml:space="preserve">tahap yang diperlukan untuk membuat sebuah game, dalam kasus ini sebuah game 2D. </w:t>
       </w:r>
       <w:r>
         <w:t>Hanya akan dijelaskan sub</w:t>
@@ -282,7 +324,13 @@
         <w:t>j</w:t>
       </w:r>
       <w:r>
-        <w:t>ek – sub</w:t>
+        <w:t>ek</w:t>
+      </w:r>
+      <w:r>
+        <w:t>-</w:t>
+      </w:r>
+      <w:r>
+        <w:t>sub</w:t>
       </w:r>
       <w:r>
         <w:t>j</w:t>
@@ -314,19 +362,37 @@
     </w:p>
     <w:p>
       <w:r>
-        <w:t xml:space="preserve">Unity sebagai sebuah aplikasi memiliki sebuah UI yang cukup sederhana untuk tidak mengacaukan layar, tapi </w:t>
-      </w:r>
-      <w:r>
-        <w:t xml:space="preserve"> </w:t>
-      </w:r>
-      <w:r>
-        <w:t>juga cukup rumit untuk memberi informasi yang diperlukan oleh developer. Secara default, Unity akan memiliki beberapa window seperti yang ditunjukkan gambar 3.</w:t>
+        <w:t xml:space="preserve">Unity sebagai sebuah aplikasi memiliki sebuah UI yang cukup sederhana untuk tidak mengacaukan layar, </w:t>
+      </w:r>
+      <w:r>
+        <w:t>tetapi</w:t>
+      </w:r>
+      <w:r>
+        <w:t xml:space="preserve"> juga cukup rumit untuk memberi informasi yang diperlukan oleh </w:t>
+      </w:r>
+      <w:r>
+        <w:t>Game Developer</w:t>
+      </w:r>
+      <w:r>
+        <w:t>. Secara default, Unity akan memiliki beberapa window seperti yang ditunjukkan gambar 3.</w:t>
       </w:r>
       <w:r>
         <w:t>2</w:t>
       </w:r>
       <w:r>
-        <w:t xml:space="preserve"> dibawah ini. Setiap window dapat dipindah – pindah dan bisa membuat window baru bila diinginkan, dengan default 4 window.</w:t>
+        <w:t xml:space="preserve"> dibawah ini. Setiap window dapat dipindah</w:t>
+      </w:r>
+      <w:r>
+        <w:t>-</w:t>
+      </w:r>
+      <w:r>
+        <w:t xml:space="preserve">pindah dan bisa membuat window baru bila diinginkan, dengan </w:t>
+      </w:r>
+      <w:r>
+        <w:t xml:space="preserve">jumlah window secara bawaan sebanyak </w:t>
+      </w:r>
+      <w:r>
+        <w:t>4 window.</w:t>
       </w:r>
     </w:p>
     <w:p>
@@ -339,7 +405,7 @@
         </w:rPr>
         <w:lastRenderedPageBreak/>
         <w:drawing>
-          <wp:inline distT="0" distB="0" distL="0" distR="0" wp14:anchorId="389935EA" wp14:editId="2D99C3C3">
+          <wp:inline distT="0" distB="0" distL="0" distR="0" wp14:anchorId="389935EA" wp14:editId="4FDD2042">
             <wp:extent cx="5038725" cy="2828925"/>
             <wp:effectExtent l="0" t="0" r="9525" b="9525"/>
             <wp:docPr id="1885440152" name="Picture 1"/>
@@ -426,7 +492,13 @@
         <w:t>UI Unity secara default saat dibuka</w:t>
       </w:r>
       <w:r>
-        <w:t>, tidak termasuk kotak – kotak yang digambar menggunakan Paint</w:t>
+        <w:t>, tidak termasuk kotak</w:t>
+      </w:r>
+      <w:r>
+        <w:t>-</w:t>
+      </w:r>
+      <w:r>
+        <w:t>kotak yang digambar menggunakan Paint</w:t>
       </w:r>
       <w:r>
         <w:t>.</w:t>
@@ -467,7 +539,7 @@
         <w:t xml:space="preserve"> Tab Hierarki</w:t>
       </w:r>
       <w:r>
-        <w:t xml:space="preserve"> yang </w:t>
+        <w:t xml:space="preserve"> </w:t>
       </w:r>
       <w:r>
         <w:t xml:space="preserve">berisi semua Game Object yang ada di dalam </w:t>
@@ -489,7 +561,55 @@
         <w:t>3 :</w:t>
       </w:r>
       <w:r>
-        <w:t xml:space="preserve"> Secara default berisi tab scene yang digunakan untuk melihat dan mengedit scene kita dan tab game yang digunakan untuk melihat tampilan scene kita sesuai di dalam game. Window lain bisa di drag ke sini dan akan muncul di kanan kumpulan tab.</w:t>
+        <w:t xml:space="preserve"> Secara default berisi </w:t>
+      </w:r>
+      <w:r>
+        <w:t>T</w:t>
+      </w:r>
+      <w:r>
+        <w:t xml:space="preserve">ab </w:t>
+      </w:r>
+      <w:r>
+        <w:t>S</w:t>
+      </w:r>
+      <w:r>
+        <w:t xml:space="preserve">cene yang digunakan untuk melihat dan mengedit </w:t>
+      </w:r>
+      <w:r>
+        <w:t xml:space="preserve">Scene </w:t>
+      </w:r>
+      <w:r>
+        <w:t xml:space="preserve">kita dan </w:t>
+      </w:r>
+      <w:r>
+        <w:t xml:space="preserve">Tab </w:t>
+      </w:r>
+      <w:r>
+        <w:t xml:space="preserve">game yang digunakan untuk melihat </w:t>
+      </w:r>
+      <w:r>
+        <w:t>tampilan di</w:t>
+      </w:r>
+      <w:r>
+        <w:t xml:space="preserve"> dalam game. Window lain bisa di </w:t>
+      </w:r>
+      <w:r>
+        <w:t>geser</w:t>
+      </w:r>
+      <w:r>
+        <w:t xml:space="preserve"> ke sini dan akan </w:t>
+      </w:r>
+      <w:r>
+        <w:t xml:space="preserve">Window tersebut akan </w:t>
+      </w:r>
+      <w:r>
+        <w:t>muncul di</w:t>
+      </w:r>
+      <w:r>
+        <w:t xml:space="preserve"> bagian</w:t>
+      </w:r>
+      <w:r>
+        <w:t xml:space="preserve"> kanan kumpulan tab.</w:t>
       </w:r>
     </w:p>
     <w:p>
@@ -505,7 +625,13 @@
         <w:t>4 :</w:t>
       </w:r>
       <w:r>
-        <w:t xml:space="preserve"> Isi dari scene yang dipilih, tempat seluruh pembuatan scene dibuat.</w:t>
+        <w:t xml:space="preserve"> Isi dari scene yang dipilih, tempat seluruh pembuatan </w:t>
+      </w:r>
+      <w:r>
+        <w:t>Scene</w:t>
+      </w:r>
+      <w:r>
+        <w:t xml:space="preserve"> dibuat.</w:t>
       </w:r>
     </w:p>
     <w:p>
@@ -540,7 +666,19 @@
         <w:t xml:space="preserve"> Tab Project yang berisi folder</w:t>
       </w:r>
       <w:r>
-        <w:t xml:space="preserve"> dan file – file </w:t>
+        <w:t xml:space="preserve"> dan </w:t>
+      </w:r>
+      <w:r>
+        <w:t>F</w:t>
+      </w:r>
+      <w:r>
+        <w:t>ile</w:t>
+      </w:r>
+      <w:r>
+        <w:t>-F</w:t>
+      </w:r>
+      <w:r>
+        <w:t xml:space="preserve">ile </w:t>
       </w:r>
       <w:r>
         <w:t>asset dan script yang dipakai.</w:t>
@@ -558,15 +696,117 @@
         <w:t xml:space="preserve"> dapat digeser, diperbesar, diperkecil dan dihilangkan bila tidak perlu</w:t>
       </w:r>
       <w:r>
-        <w:t>. Bila ingin mengakses sebuah window yang hilang, dapat menggunakan tab window di atas. Tetapi dengan begitu UI default Unity sudah cukup bagus sehingga tidak perlu diganti terlalu banyak.</w:t>
-      </w:r>
-    </w:p>
-    <w:p>
-      <w:r>
-        <w:t>Dalam penjelasan diatas disinggung mengenai Scene dan Game Object. Game Object akan dijelaskan dalam subbab selanjutnya. Sementara itu, scene adalah sebuah area dimana sebuah player dapat melakukan apapun yang mereka kehendaki sesuai dengan yang didesain developer. Kebanyakan waktu, sebuah Scene dalam sebuah game Development dapat dianggap sebagai sebuah level, dimana setiap kali seorang player memasuki level lainnya, akan diload Scene yang sesuai dengan level yang barusan diselesaikan</w:t>
-      </w:r>
-      <w:r>
-        <w:t>, termasuk menu – menu seperti main menu dan loading screen bisa dijadikan Scene yang berbeda.</w:t>
+        <w:t xml:space="preserve">. Bila ingin mengakses sebuah window yang hilang, dapat menggunakan tab window di atas. Tetapi dengan begitu UI </w:t>
+      </w:r>
+      <w:r>
+        <w:t>bawaan</w:t>
+      </w:r>
+      <w:r>
+        <w:t xml:space="preserve"> Unity sudah cukup bagus</w:t>
+      </w:r>
+      <w:r>
+        <w:t xml:space="preserve"> untuk keperluan dasar setiap Developer</w:t>
+      </w:r>
+      <w:r>
+        <w:t xml:space="preserve"> sehingga tidak perlu diganti terlalu banyak.</w:t>
+      </w:r>
+    </w:p>
+    <w:p>
+      <w:r>
+        <w:t xml:space="preserve">Dalam penjelasan diatas disinggung mengenai Scene dan Game Object. Game Object akan dijelaskan dalam subbab selanjutnya. Sementara itu, </w:t>
+      </w:r>
+      <w:r>
+        <w:t xml:space="preserve">Scene </w:t>
+      </w:r>
+      <w:r>
+        <w:t xml:space="preserve">adalah sebuah area dimana sebuah </w:t>
+      </w:r>
+      <w:r>
+        <w:t>Player</w:t>
+      </w:r>
+      <w:r>
+        <w:t xml:space="preserve"> dapat melakukan apapun yang mereka kehendaki sesuai dengan desain </w:t>
+      </w:r>
+      <w:r>
+        <w:t>D</w:t>
+      </w:r>
+      <w:r>
+        <w:t xml:space="preserve">eveloper. Kebanyakan waktu, sebuah Scene dalam sebuah </w:t>
+      </w:r>
+      <w:r>
+        <w:t>G</w:t>
+      </w:r>
+      <w:r>
+        <w:t xml:space="preserve">ame Development </w:t>
+      </w:r>
+      <w:r>
+        <w:t>bisa</w:t>
+      </w:r>
+      <w:r>
+        <w:t xml:space="preserve"> dianggap sebagai sebuah </w:t>
+      </w:r>
+      <w:r>
+        <w:t>L</w:t>
+      </w:r>
+      <w:r>
+        <w:t xml:space="preserve">evel, dimana setiap kali seorang player memasuki </w:t>
+      </w:r>
+      <w:r>
+        <w:t>L</w:t>
+      </w:r>
+      <w:r>
+        <w:t xml:space="preserve">evel lainnya, akan diload Scene yang sesuai dengan </w:t>
+      </w:r>
+      <w:r>
+        <w:t xml:space="preserve">Level </w:t>
+      </w:r>
+      <w:r>
+        <w:t>yang barusan diselesaikan</w:t>
+      </w:r>
+      <w:r>
+        <w:t xml:space="preserve">, termasuk </w:t>
+      </w:r>
+      <w:r>
+        <w:t>Menu</w:t>
+      </w:r>
+      <w:r>
+        <w:t>-</w:t>
+      </w:r>
+      <w:r>
+        <w:t xml:space="preserve"> </w:t>
+      </w:r>
+      <w:r>
+        <w:t>Menu</w:t>
+      </w:r>
+      <w:r>
+        <w:t xml:space="preserve"> </w:t>
+      </w:r>
+      <w:r>
+        <w:t xml:space="preserve">seperti </w:t>
+      </w:r>
+      <w:r>
+        <w:t>M</w:t>
+      </w:r>
+      <w:r>
+        <w:t xml:space="preserve">ain </w:t>
+      </w:r>
+      <w:r>
+        <w:t>M</w:t>
+      </w:r>
+      <w:r>
+        <w:t xml:space="preserve">enu dan </w:t>
+      </w:r>
+      <w:r>
+        <w:t>L</w:t>
+      </w:r>
+      <w:r>
+        <w:t xml:space="preserve">oading </w:t>
+      </w:r>
+      <w:r>
+        <w:t>S</w:t>
+      </w:r>
+      <w:r>
+        <w:t>creen bisa dijadikan Scene yang berbeda.</w:t>
       </w:r>
     </w:p>
     <w:p>
@@ -611,10 +851,52 @@
         <w:t>ek dalam sebuah Game</w:t>
       </w:r>
       <w:r>
-        <w:t>, dimana game Object dapat berupa sebuah halangan hingga karakter yang dikontrol oleh player.</w:t>
-      </w:r>
-      <w:r>
-        <w:t xml:space="preserve"> Yang membedakan sebuah objek rintangan dan player dalam unity adalah komponen – komponen yang dimiliki, dimana komponen – komponen tersebut dapat dilihat di bagian no 5 di gambar 3.</w:t>
+        <w:t xml:space="preserve">, dimana game Object </w:t>
+      </w:r>
+      <w:r>
+        <w:t>bisa</w:t>
+      </w:r>
+      <w:r>
+        <w:t xml:space="preserve"> berupa sebuah halangan </w:t>
+      </w:r>
+      <w:r>
+        <w:t>ataupun</w:t>
+      </w:r>
+      <w:r>
+        <w:t xml:space="preserve"> karakter yang dikontrol oleh player.</w:t>
+      </w:r>
+      <w:r>
+        <w:t xml:space="preserve"> Yang membedakan sebuah objek rintangan dan player dalam unity adalah komponen</w:t>
+      </w:r>
+      <w:r>
+        <w:t>-</w:t>
+      </w:r>
+      <w:r>
+        <w:t>komponen yang dimiliki</w:t>
+      </w:r>
+      <w:r>
+        <w:t>.</w:t>
+      </w:r>
+      <w:r>
+        <w:t xml:space="preserve"> </w:t>
+      </w:r>
+      <w:r>
+        <w:t>K</w:t>
+      </w:r>
+      <w:r>
+        <w:t>omponen</w:t>
+      </w:r>
+      <w:r>
+        <w:t>-</w:t>
+      </w:r>
+      <w:r>
+        <w:t xml:space="preserve">komponen </w:t>
+      </w:r>
+      <w:r>
+        <w:t xml:space="preserve">pembeda </w:t>
+      </w:r>
+      <w:r>
+        <w:t>tersebut dapat dilihat di bagian no 5 di gambar 3.</w:t>
       </w:r>
       <w:r>
         <w:t>2</w:t>
@@ -632,13 +914,25 @@
         </w:rPr>
       </w:pPr>
       <w:r>
-        <w:t>Berikut adalah komponen – komponen yang penting</w:t>
+        <w:t>Berikut adalah komponen</w:t>
+      </w:r>
+      <w:r>
+        <w:t>-</w:t>
+      </w:r>
+      <w:r>
+        <w:t>komponen yang penting</w:t>
       </w:r>
       <w:r>
         <w:t xml:space="preserve"> </w:t>
       </w:r>
       <w:r>
-        <w:t>dalam pembuatan sebuah game 2D Unity</w:t>
+        <w:t xml:space="preserve">dalam pembuatan sebuah </w:t>
+      </w:r>
+      <w:r>
+        <w:t>Game Object</w:t>
+      </w:r>
+      <w:r>
+        <w:t xml:space="preserve"> 2D Unity</w:t>
       </w:r>
       <w:r>
         <w:t xml:space="preserve"> : </w:t>
@@ -757,7 +1051,7 @@
     <w:p>
       <w:r>
         <w:lastRenderedPageBreak/>
-        <w:t xml:space="preserve">Transforrm digunakan untuk merealisasikan sebuah </w:t>
+        <w:t xml:space="preserve">Transform digunakan untuk merealisasikan sebuah </w:t>
       </w:r>
       <w:r>
         <w:t>Game Object</w:t>
@@ -784,7 +1078,13 @@
         <w:t xml:space="preserve"> telah dirotasi sebanyak 30˚</w:t>
       </w:r>
       <w:r>
-        <w:t xml:space="preserve"> terhadap sumbu X. dan terakhir adalah Scale yang menunjukkan skala dari </w:t>
+        <w:t xml:space="preserve"> terhadap sumbu X. </w:t>
+      </w:r>
+      <w:r>
+        <w:t>D</w:t>
+      </w:r>
+      <w:r>
+        <w:t xml:space="preserve">an terakhir adalah Scale yang menunjukkan skala dari </w:t>
       </w:r>
       <w:r>
         <w:t>Game Object</w:t>
@@ -799,13 +1099,25 @@
         <w:t xml:space="preserve"> akan memanjang 2 kali lipat sesuai sumbu Y.</w:t>
       </w:r>
       <w:r>
-        <w:t xml:space="preserve"> Jadi Transform adalah komponen yang paling penting dan dasar dalam sebuah game, khususnya bila </w:t>
+        <w:t xml:space="preserve"> Jadi Transform adalah komponen yang paling penting dan dasar dalam sebuah </w:t>
       </w:r>
       <w:r>
         <w:t>Game Object</w:t>
       </w:r>
       <w:r>
-        <w:t xml:space="preserve"> dapat bergerak atau berubah ukuran.</w:t>
+        <w:t xml:space="preserve">, khususnya bila </w:t>
+      </w:r>
+      <w:r>
+        <w:t>Game Object</w:t>
+      </w:r>
+      <w:r>
+        <w:t xml:space="preserve"> da</w:t>
+      </w:r>
+      <w:r>
+        <w:t>pat dilihat</w:t>
+      </w:r>
+      <w:r>
+        <w:t>.</w:t>
       </w:r>
     </w:p>
     <w:p>
@@ -917,16 +1229,49 @@
         <w:ind w:left="0" w:firstLine="709"/>
       </w:pPr>
       <w:r>
-        <w:t>Sprite Renderer adalah sebuah komponen yang merealisasikan sebuah gameObject 2D menggunakan sebuah Sprite atau gambar</w:t>
-      </w:r>
-      <w:r>
-        <w:t>, dimana tanpa Sprite Renderer game Object 2D tidak bisa kelihatan tanpa menggunakan alternatif seperti membuat model 3D</w:t>
+        <w:t xml:space="preserve">Sprite Renderer adalah sebuah komponen yang </w:t>
+      </w:r>
+      <w:r>
+        <w:t>berguna untuk menampilkan</w:t>
+      </w:r>
+      <w:r>
+        <w:t xml:space="preserve"> sebuah gameObject 2D menggunakan sebuah Sprite atau gambar</w:t>
       </w:r>
       <w:r>
         <w:t>.</w:t>
       </w:r>
       <w:r>
-        <w:t xml:space="preserve"> Variabel yang perlu diketahui adalah Sprite yang berisi gambar yang merepresentasi Game Object, Color yang mengubah warna Sprite yang digunakan dan Flip untuk membalik Sprite tersebut</w:t>
+        <w:t xml:space="preserve"> </w:t>
+      </w:r>
+      <w:r>
+        <w:t>T</w:t>
+      </w:r>
+      <w:r>
+        <w:t>anpa Sprite Renderer</w:t>
+      </w:r>
+      <w:r>
+        <w:t>,</w:t>
+      </w:r>
+      <w:r>
+        <w:t xml:space="preserve"> </w:t>
+      </w:r>
+      <w:r>
+        <w:t>Game</w:t>
+      </w:r>
+      <w:r>
+        <w:t xml:space="preserve"> Object 2D tidak bisa </w:t>
+      </w:r>
+      <w:r>
+        <w:t>dilihat Player</w:t>
+      </w:r>
+      <w:r>
+        <w:t xml:space="preserve"> tanpa menggunakan alternatif seperti membuat model 3D</w:t>
+      </w:r>
+      <w:r>
+        <w:t>.</w:t>
+      </w:r>
+      <w:r>
+        <w:t xml:space="preserve"> Variabel yang perlu diketahui adalah Sprite berisi gambar yang merepresentasi Game Object, Color yang mengubah warna Sprite yang digunakan dan Flip untuk membalik Sprite tersebut</w:t>
       </w:r>
       <w:r>
         <w:t xml:space="preserve"> secara </w:t>
@@ -941,23 +1286,83 @@
         <w:ind w:left="0" w:firstLine="709"/>
       </w:pPr>
       <w:r>
-        <w:t xml:space="preserve">Lalu variabel </w:t>
-      </w:r>
-      <w:r>
-        <w:t>–</w:t>
-      </w:r>
-      <w:r>
-        <w:t xml:space="preserve"> </w:t>
-      </w:r>
-      <w:r>
-        <w:t xml:space="preserve">variabel selsnjutnya yang bisa membantu adalah variabel – variabel di dalam Additional Settings, dimana setiap Sprite dicetak ke layar dalam urutan yang berbeda. Mengetahui ini. Additional setting digunakan untuk memanipulasi urutan pencetakan tersebut agar sprite tertentu tampil di depan/belakang sprite lainnya. 3 Variabel yang ada adalah Sorting Layer yang </w:t>
+        <w:t>Lalu variabel</w:t>
+      </w:r>
+      <w:r>
+        <w:t>-</w:t>
+      </w:r>
+      <w:r>
+        <w:t>variabel sel</w:t>
+      </w:r>
+      <w:r>
+        <w:t>a</w:t>
+      </w:r>
+      <w:r>
+        <w:t>njutnya yang bisa membantu adalah variabel</w:t>
+      </w:r>
+      <w:r>
+        <w:t>-</w:t>
+      </w:r>
+      <w:r>
+        <w:t>variabel di dalam Additional Settings, dimana setiap Sprite dicetak ke layar dalam urutan yang berbeda. Mengetahui ini. Additional setting digunakan untuk memanipulasi urutan pencetakan tersebut agar sprite tertentu tampil di depan/belakang sprite lainnya</w:t>
+      </w:r>
+      <w:r>
+        <w:t xml:space="preserve"> sesuai kebutuhan Developer</w:t>
+      </w:r>
+      <w:r>
+        <w:t xml:space="preserve">. 3 Variabel </w:t>
+      </w:r>
+      <w:r>
+        <w:t xml:space="preserve">dalam </w:t>
       </w:r>
       <w:r>
         <w:lastRenderedPageBreak/>
-        <w:t xml:space="preserve">menentukan di layer mana sprite ini akan dicetak, Order in layer menentukan urutan pencetakan sprite dalam layer tersebut dan Rendering Layer Mask digunakan untuk </w:t>
-      </w:r>
-      <w:r>
-        <w:t>memilih mask yang digunakan untuk mencetak sprite.</w:t>
+        <w:t xml:space="preserve">Additional Settings </w:t>
+      </w:r>
+      <w:r>
+        <w:t xml:space="preserve">adalah Sorting Layer yang menentukan </w:t>
+      </w:r>
+      <w:r>
+        <w:t xml:space="preserve">Layer </w:t>
+      </w:r>
+      <w:r>
+        <w:t xml:space="preserve">di </w:t>
+      </w:r>
+      <w:r>
+        <w:t xml:space="preserve">mana sprite ini akan dicetak, Order in </w:t>
+      </w:r>
+      <w:r>
+        <w:t>L</w:t>
+      </w:r>
+      <w:r>
+        <w:t xml:space="preserve">ayer </w:t>
+      </w:r>
+      <w:r>
+        <w:t xml:space="preserve">yang </w:t>
+      </w:r>
+      <w:r>
+        <w:t>menentukan urutan pencetakan sprite dalam layer tersebut dan</w:t>
+      </w:r>
+      <w:r>
+        <w:t xml:space="preserve"> terakhir</w:t>
+      </w:r>
+      <w:r>
+        <w:t xml:space="preserve"> Rendering Layer Mask</w:t>
+      </w:r>
+      <w:r>
+        <w:t xml:space="preserve"> yang</w:t>
+      </w:r>
+      <w:r>
+        <w:t xml:space="preserve"> digunakan untuk </w:t>
+      </w:r>
+      <w:r>
+        <w:t xml:space="preserve">memilih </w:t>
+      </w:r>
+      <w:r>
+        <w:t>M</w:t>
+      </w:r>
+      <w:r>
+        <w:t>ask yang digunakan untuk mencetak sprite.</w:t>
       </w:r>
     </w:p>
     <w:p>
@@ -1161,12 +1566,12 @@
         <w:pStyle w:val="STTSGambar"/>
       </w:pPr>
       <w:r>
+        <w:lastRenderedPageBreak/>
         <w:t>Isi dari sebuah Animation Controller</w:t>
       </w:r>
     </w:p>
     <w:p>
       <w:r>
-        <w:lastRenderedPageBreak/>
         <w:t>Bila sebuah Animation Controller</w:t>
       </w:r>
       <w:r>
@@ -1319,7 +1724,6 @@
         <w:rPr>
           <w:szCs w:val="24"/>
         </w:rPr>
-        <w:lastRenderedPageBreak/>
         <w:t>Rigid</w:t>
       </w:r>
       <w:r>
@@ -1420,13 +1824,13 @@
         <w:t xml:space="preserve">Rigidbody mensimulasikan </w:t>
       </w:r>
       <w:r>
-        <w:t xml:space="preserve">gerakan, gravitasi, dsb yang berhubungan dengan fisika untuk memudahkan user dalam membuat gerakan untuk karakter </w:t>
-      </w:r>
-      <w:r>
-        <w:t>–</w:t>
-      </w:r>
-      <w:r>
-        <w:t xml:space="preserve"> karakternya</w:t>
+        <w:t>gerakan, gravitasi, dsb yang berhubungan dengan fisika untuk memudahkan user dalam membuat gerakan untuk karakter</w:t>
+      </w:r>
+      <w:r>
+        <w:t>-</w:t>
+      </w:r>
+      <w:r>
+        <w:t>karakternya</w:t>
       </w:r>
       <w:r>
         <w:t xml:space="preserve"> bahkan dalam area 2 dimensi</w:t>
@@ -1435,7 +1839,13 @@
         <w:t>.</w:t>
       </w:r>
       <w:r>
-        <w:t xml:space="preserve"> Sekarang untuk variabel – variabel yang penting : </w:t>
+        <w:t xml:space="preserve"> Sekarang untuk variabel</w:t>
+      </w:r>
+      <w:r>
+        <w:t>-</w:t>
+      </w:r>
+      <w:r>
+        <w:t xml:space="preserve">variabel yang penting : </w:t>
       </w:r>
     </w:p>
     <w:p>
@@ -1562,6 +1972,7 @@
         <w:ind w:left="425" w:hanging="425"/>
       </w:pPr>
       <w:r>
+        <w:lastRenderedPageBreak/>
         <w:t>Sleeping mode :</w:t>
       </w:r>
       <w:r>
@@ -1578,7 +1989,6 @@
         <w:ind w:left="425" w:hanging="425"/>
       </w:pPr>
       <w:r>
-        <w:lastRenderedPageBreak/>
         <w:t>Interpolate</w:t>
       </w:r>
       <w:r>
@@ -1854,10 +2264,7 @@
         <w:t>tampilan di</w:t>
       </w:r>
       <w:r>
-        <w:t xml:space="preserve"> </w:t>
-      </w:r>
-      <w:r>
-        <w:t>dalam</w:t>
+        <w:t xml:space="preserve"> dalam</w:t>
       </w:r>
       <w:r>
         <w:t xml:space="preserve"> Gameobject</w:t>
@@ -1928,6 +2335,7 @@
         <w:ind w:firstLine="0"/>
       </w:pPr>
       <w:r>
+        <w:lastRenderedPageBreak/>
         <w:t xml:space="preserve">                                                                                                                             </w:t>
       </w:r>
     </w:p>
@@ -1941,7 +2349,6 @@
         <w:ind w:hanging="720"/>
       </w:pPr>
       <w:r>
-        <w:lastRenderedPageBreak/>
         <w:t>Script</w:t>
       </w:r>
     </w:p>
@@ -2296,6 +2703,7 @@
         <w:ind w:left="425" w:hanging="425"/>
       </w:pPr>
       <w:r>
+        <w:lastRenderedPageBreak/>
         <w:t>OnCollisionEnter : Dijalankan bila objek kolisi dengan objek lain</w:t>
       </w:r>
     </w:p>
@@ -2309,7 +2717,6 @@
         <w:ind w:left="425" w:hanging="425"/>
       </w:pPr>
       <w:r>
-        <w:lastRenderedPageBreak/>
         <w:t>Coroutine</w:t>
       </w:r>
       <w:r>
@@ -2351,7 +2758,7 @@
           <w:noProof/>
         </w:rPr>
         <w:drawing>
-          <wp:inline distT="0" distB="0" distL="0" distR="0" wp14:anchorId="50869224" wp14:editId="454CC7CC">
+          <wp:inline distT="0" distB="0" distL="0" distR="0" wp14:anchorId="50869224" wp14:editId="0AA0A4C0">
             <wp:extent cx="1987826" cy="1987826"/>
             <wp:effectExtent l="0" t="0" r="0" b="0"/>
             <wp:docPr id="1861382473" name="Picture 1" descr="Tile map pack | OpenGameArt.org"/>
@@ -2497,6 +2904,7 @@
         <w:pStyle w:val="STTSGambar"/>
       </w:pPr>
       <w:r>
+        <w:lastRenderedPageBreak/>
         <w:t>Gambar 3.</w:t>
       </w:r>
       <w:r>
@@ -2519,7 +2927,6 @@
     </w:p>
     <w:p>
       <w:r>
-        <w:lastRenderedPageBreak/>
         <w:t xml:space="preserve"> Tapi bila level yang dibuat dinamis, maka akan susah menempatkan tile yang tepat, sehingga terdapat </w:t>
       </w:r>
       <w:r>
@@ -2634,7 +3041,13 @@
         <w:t xml:space="preserve"> diatas</w:t>
       </w:r>
       <w:r>
-        <w:t>, di kiri bawah adalah variabel yang tersedia, sementara layar kanan merupakan state – state yang tersedia. State machine akan dimulai dari State yang ditandai dengan warna hijau, dan akan bergerak menuju state lain bila kondisi transisi terpenuhi, tidak seperti di animator, pengecekan transisi State Machine dilakukan melalui fungsi yang disediakan Unity seperti Update atau OnTriggerEnter.</w:t>
+        <w:t>, di kiri bawah adalah variabel yang tersedia, sementara layar kanan merupakan state</w:t>
+      </w:r>
+      <w:r>
+        <w:t>-</w:t>
+      </w:r>
+      <w:r>
+        <w:t>state yang tersedia. State machine akan dimulai dari State yang ditandai dengan warna hijau, dan akan bergerak menuju state lain bila kondisi transisi terpenuhi, tidak seperti di animator, pengecekan transisi State Machine dilakukan melalui fungsi yang disediakan Unity seperti Update atau OnTriggerEnter.</w:t>
       </w:r>
     </w:p>
     <w:p/>
@@ -2656,14 +3069,14 @@
         <w:t>Shader Graph digunakan untuk membuat shader sendiri, dimana shader adalah sebuah fungsi komputer untuk menggambar sesuatu di layar.</w:t>
       </w:r>
       <w:r>
-        <w:t xml:space="preserve"> Sebuah Shader diprogram secara visual dengan visual scripting</w:t>
-      </w:r>
-      <w:r>
-        <w:t xml:space="preserve">, dan setelah membuat sebuah shader graph, shader graph tersebut dapat dibuat menjadi sebuah material, dimana </w:t>
+        <w:t xml:space="preserve"> Sebuah Shader </w:t>
       </w:r>
       <w:r>
         <w:lastRenderedPageBreak/>
-        <w:t>material tersebut dapat dipasang ke sebuah Sprite Renderer. Setelah dipasang, shader tersebut akan tampil, tapi bila ingin membuat shader dengan isi variabel yang berbeda, maka harus dibuat sebuah material baru karena bila material pertama diganti, perubahan ini akan terjadi pada seluruh gameobject yang memakai material yang sama.</w:t>
+        <w:t>diprogram secara visual dengan visual scripting</w:t>
+      </w:r>
+      <w:r>
+        <w:t>, dan setelah membuat sebuah shader graph, shader graph tersebut dapat dibuat menjadi sebuah material, dimana material tersebut dapat dipasang ke sebuah Sprite Renderer. Setelah dipasang, shader tersebut akan tampil, tapi bila ingin membuat shader dengan isi variabel yang berbeda, maka harus dibuat sebuah material baru karena bila material pertama diganti, perubahan ini akan terjadi pada seluruh gameobject yang memakai material yang sama.</w:t>
       </w:r>
     </w:p>
     <w:p/>
@@ -2739,7 +3152,7 @@
       <w:footerReference w:type="first" r:id="rId27"/>
       <w:pgSz w:w="11907" w:h="16840" w:code="9"/>
       <w:pgMar w:top="2268" w:right="1701" w:bottom="1701" w:left="2268" w:header="1418" w:footer="851" w:gutter="0"/>
-      <w:pgNumType w:start="29"/>
+      <w:pgNumType w:start="28"/>
       <w:cols w:space="720"/>
       <w:titlePg/>
       <w:docGrid w:linePitch="360"/>

</xml_diff>